<commit_message>
Documents for project 1526 + 1531 + 1533:
Commit fixes:
a. Edit more deatils about 1533 project.
b. Change minor tasks on 1526 + 1531 projects.
</commit_message>
<xml_diff>
--- a/Software requierments/1526/SRS_1526.docx
+++ b/Software requierments/1526/SRS_1526.docx
@@ -509,13 +509,6 @@
           <w:noProof/>
         </w:rPr>
         <w:instrText xml:space="preserve"> </w:instrText>
-      </w:r>
-      <w:r>
-        <w:rPr>
-          <w:rStyle w:val="Hyperlink"/>
-          <w:noProof/>
-          <w:rtl/>
-        </w:rPr>
       </w:r>
       <w:r>
         <w:rPr>
@@ -1185,21 +1178,7 @@
             <w:rStyle w:val="Hyperlink"/>
             <w:noProof/>
           </w:rPr>
-          <w:t>Hardw</w:t>
-        </w:r>
-        <w:r>
-          <w:rPr>
-            <w:rStyle w:val="Hyperlink"/>
-            <w:noProof/>
-          </w:rPr>
-          <w:t>a</w:t>
-        </w:r>
-        <w:r>
-          <w:rPr>
-            <w:rStyle w:val="Hyperlink"/>
-            <w:noProof/>
-          </w:rPr>
-          <w:t>re</w:t>
+          <w:t>Hardware</w:t>
         </w:r>
         <w:r>
           <w:rPr>
@@ -1507,7 +1486,7 @@
             <w:noProof/>
             <w:webHidden/>
           </w:rPr>
-          <w:t>8</w:t>
+          <w:t>9</w:t>
         </w:r>
         <w:r>
           <w:rPr>
@@ -1596,7 +1575,7 @@
             <w:noProof/>
             <w:webHidden/>
           </w:rPr>
-          <w:t>9</w:t>
+          <w:t>10</w:t>
         </w:r>
         <w:r>
           <w:rPr>
@@ -2677,19 +2656,7 @@
         <w:rPr>
           <w:rFonts w:ascii="Arial" w:hAnsi="Arial" w:cs="Arial"/>
         </w:rPr>
-        <w:t xml:space="preserve">This LED indicate that certain system </w:t>
-      </w:r>
-      <w:r>
-        <w:rPr>
-          <w:rFonts w:ascii="Arial" w:hAnsi="Arial" w:cs="Arial"/>
-        </w:rPr>
-        <w:t>have failure on one of the requested operation</w:t>
-      </w:r>
-      <w:r>
-        <w:rPr>
-          <w:rFonts w:ascii="Arial" w:hAnsi="Arial" w:cs="Arial"/>
-        </w:rPr>
-        <w:t>. It indicate about:</w:t>
+        <w:t>This LED indicate that certain system have failure on one of the requested operation. It indicate about:</w:t>
       </w:r>
     </w:p>
     <w:p>
@@ -2708,31 +2675,7 @@
         <w:rPr>
           <w:rFonts w:ascii="Arial" w:hAnsi="Arial" w:cs="Arial"/>
         </w:rPr>
-        <w:t xml:space="preserve">If system is </w:t>
-      </w:r>
-      <w:r>
-        <w:rPr>
-          <w:rFonts w:ascii="Arial" w:hAnsi="Arial" w:cs="Arial"/>
-        </w:rPr>
-        <w:t>not success in initialize state</w:t>
-      </w:r>
-      <w:r>
-        <w:rPr>
-          <w:rFonts w:ascii="Arial" w:hAnsi="Arial" w:cs="Arial"/>
-        </w:rPr>
-        <w:t>– the led will be stable</w:t>
-      </w:r>
-      <w:r>
-        <w:rPr>
-          <w:rFonts w:ascii="Arial" w:hAnsi="Arial" w:cs="Arial"/>
-        </w:rPr>
-        <w:t xml:space="preserve"> till system reset</w:t>
-      </w:r>
-      <w:r>
-        <w:rPr>
-          <w:rFonts w:ascii="Arial" w:hAnsi="Arial" w:cs="Arial"/>
-        </w:rPr>
-        <w:t>.</w:t>
+        <w:t>If system is not success in initialize state– the led will be stable till system reset.</w:t>
       </w:r>
     </w:p>
     <w:p>
@@ -3074,25 +3017,7 @@
           <w:iCs/>
           <w:u w:val="single"/>
         </w:rPr>
-        <w:t xml:space="preserve">Frequency: </w:t>
-      </w:r>
-      <w:r>
-        <w:rPr>
-          <w:rFonts w:ascii="Arial" w:hAnsi="Arial" w:cs="Arial"/>
-          <w:i/>
-          <w:iCs/>
-          <w:u w:val="single"/>
-        </w:rPr>
-        <w:t>2.8</w:t>
-      </w:r>
-      <w:r>
-        <w:rPr>
-          <w:rFonts w:ascii="Arial" w:hAnsi="Arial" w:cs="Arial"/>
-          <w:i/>
-          <w:iCs/>
-          <w:u w:val="single"/>
-        </w:rPr>
-        <w:t xml:space="preserve"> GHz:</w:t>
+        <w:t>Frequency: 2.8 GHz:</w:t>
       </w:r>
     </w:p>
     <w:p>
@@ -3216,8 +3141,6 @@
         <w:spacing w:after="120"/>
       </w:pPr>
       <w:bookmarkStart w:id="9" w:name="_Toc503955010"/>
-      <w:bookmarkStart w:id="10" w:name="_GoBack"/>
-      <w:bookmarkEnd w:id="10"/>
       <w:r>
         <w:lastRenderedPageBreak/>
         <w:t>Hardware</w:t>
@@ -3230,14 +3153,14 @@
         <w:bidi w:val="0"/>
         <w:spacing w:after="120"/>
       </w:pPr>
-      <w:bookmarkStart w:id="11" w:name="_Toc503955011"/>
+      <w:bookmarkStart w:id="10" w:name="_Toc503955011"/>
       <w:r>
         <w:t xml:space="preserve">MCU </w:t>
       </w:r>
       <w:r>
         <w:t>Schematic</w:t>
       </w:r>
-      <w:bookmarkEnd w:id="11"/>
+      <w:bookmarkEnd w:id="10"/>
     </w:p>
     <w:p>
       <w:pPr>
@@ -3388,12 +3311,163 @@
         <w:pStyle w:val="Heading2"/>
         <w:bidi w:val="0"/>
       </w:pPr>
-      <w:bookmarkStart w:id="12" w:name="_Toc503955012"/>
+      <w:bookmarkStart w:id="11" w:name="_Toc503955012"/>
       <w:r>
         <w:lastRenderedPageBreak/>
+        <w:t>Serial configuration</w:t>
+      </w:r>
+    </w:p>
+    <w:p>
+      <w:pPr>
+        <w:numPr>
+          <w:ilvl w:val="1"/>
+          <w:numId w:val="2"/>
+        </w:numPr>
+        <w:bidi w:val="0"/>
+        <w:rPr>
+          <w:rFonts w:ascii="Arial" w:hAnsi="Arial" w:cs="Arial"/>
+        </w:rPr>
+      </w:pPr>
+      <w:r>
+        <w:rPr>
+          <w:rFonts w:ascii="Arial" w:hAnsi="Arial" w:cs="Arial"/>
+        </w:rPr>
+        <w:t>The serial channel will be based on those parameters:</w:t>
+      </w:r>
+    </w:p>
+    <w:p>
+      <w:pPr>
+        <w:numPr>
+          <w:ilvl w:val="1"/>
+          <w:numId w:val="2"/>
+        </w:numPr>
+        <w:bidi w:val="0"/>
+        <w:rPr>
+          <w:rFonts w:ascii="Arial" w:hAnsi="Arial" w:cs="Arial"/>
+        </w:rPr>
+      </w:pPr>
+      <w:proofErr w:type="spellStart"/>
+      <w:r>
+        <w:rPr>
+          <w:rFonts w:ascii="Arial" w:hAnsi="Arial" w:cs="Arial"/>
+        </w:rPr>
+        <w:t>Buad</w:t>
+      </w:r>
+      <w:proofErr w:type="spellEnd"/>
+      <w:r>
+        <w:rPr>
+          <w:rFonts w:ascii="Arial" w:hAnsi="Arial" w:cs="Arial"/>
+        </w:rPr>
+        <w:t>-rate</w:t>
+      </w:r>
+      <w:r>
+        <w:rPr>
+          <w:rFonts w:ascii="Arial" w:hAnsi="Arial" w:cs="Arial"/>
+        </w:rPr>
+        <w:t xml:space="preserve"> speed</w:t>
+      </w:r>
+      <w:r>
+        <w:rPr>
+          <w:rFonts w:ascii="Arial" w:hAnsi="Arial" w:cs="Arial"/>
+        </w:rPr>
+        <w:t>: 115200 bps.</w:t>
+      </w:r>
+    </w:p>
+    <w:p>
+      <w:pPr>
+        <w:numPr>
+          <w:ilvl w:val="1"/>
+          <w:numId w:val="2"/>
+        </w:numPr>
+        <w:bidi w:val="0"/>
+        <w:rPr>
+          <w:rFonts w:ascii="Arial" w:hAnsi="Arial" w:cs="Arial"/>
+        </w:rPr>
+      </w:pPr>
+      <w:r>
+        <w:rPr>
+          <w:rFonts w:ascii="Arial" w:hAnsi="Arial" w:cs="Arial"/>
+        </w:rPr>
+        <w:t>Stop bit: 2</w:t>
+      </w:r>
+    </w:p>
+    <w:p>
+      <w:pPr>
+        <w:numPr>
+          <w:ilvl w:val="1"/>
+          <w:numId w:val="2"/>
+        </w:numPr>
+        <w:bidi w:val="0"/>
+        <w:rPr>
+          <w:rFonts w:ascii="Arial" w:hAnsi="Arial" w:cs="Arial"/>
+        </w:rPr>
+      </w:pPr>
+      <w:r>
+        <w:rPr>
+          <w:rFonts w:ascii="Arial" w:hAnsi="Arial" w:cs="Arial"/>
+        </w:rPr>
+        <w:t>Start bit</w:t>
+      </w:r>
+      <w:proofErr w:type="gramStart"/>
+      <w:r>
+        <w:rPr>
+          <w:rFonts w:ascii="Arial" w:hAnsi="Arial" w:cs="Arial"/>
+        </w:rPr>
+        <w:t>:1</w:t>
+      </w:r>
+      <w:proofErr w:type="gramEnd"/>
+    </w:p>
+    <w:p>
+      <w:pPr>
+        <w:numPr>
+          <w:ilvl w:val="1"/>
+          <w:numId w:val="2"/>
+        </w:numPr>
+        <w:bidi w:val="0"/>
+        <w:rPr>
+          <w:rFonts w:ascii="Arial" w:hAnsi="Arial" w:cs="Arial"/>
+        </w:rPr>
+      </w:pPr>
+      <w:r>
+        <w:rPr>
+          <w:rFonts w:ascii="Arial" w:hAnsi="Arial" w:cs="Arial"/>
+        </w:rPr>
+        <w:t xml:space="preserve">DATA: 8 bytes. </w:t>
+      </w:r>
+    </w:p>
+    <w:p>
+      <w:pPr>
+        <w:numPr>
+          <w:ilvl w:val="1"/>
+          <w:numId w:val="2"/>
+        </w:numPr>
+        <w:bidi w:val="0"/>
+        <w:rPr>
+          <w:rFonts w:ascii="Arial" w:hAnsi="Arial" w:cs="Arial"/>
+        </w:rPr>
+      </w:pPr>
+      <w:r>
+        <w:rPr>
+          <w:rFonts w:ascii="Arial" w:hAnsi="Arial" w:cs="Arial"/>
+        </w:rPr>
+        <w:t>No hardware control or CTS/RTS.</w:t>
+      </w:r>
+    </w:p>
+    <w:p>
+      <w:pPr>
+        <w:bidi w:val="0"/>
+        <w:ind w:left="360"/>
+      </w:pPr>
+    </w:p>
+    <w:p>
+      <w:pPr>
+        <w:pStyle w:val="Heading2"/>
+        <w:bidi w:val="0"/>
+      </w:pPr>
+      <w:r>
         <w:t>Microcontroller</w:t>
       </w:r>
-      <w:bookmarkEnd w:id="12"/>
+      <w:bookmarkEnd w:id="11"/>
     </w:p>
     <w:p>
       <w:pPr>
@@ -4162,11 +4236,118 @@
     </w:p>
     <w:p>
       <w:pPr>
+        <w:bidi w:val="0"/>
+        <w:rPr>
+          <w:rFonts w:ascii="Arial" w:hAnsi="Arial" w:cs="Arial"/>
+        </w:rPr>
+      </w:pPr>
+    </w:p>
+    <w:p>
+      <w:pPr>
+        <w:bidi w:val="0"/>
+        <w:rPr>
+          <w:rFonts w:ascii="Arial" w:hAnsi="Arial" w:cs="Arial"/>
+        </w:rPr>
+      </w:pPr>
+    </w:p>
+    <w:p>
+      <w:pPr>
+        <w:bidi w:val="0"/>
+        <w:rPr>
+          <w:rFonts w:ascii="Arial" w:hAnsi="Arial" w:cs="Arial"/>
+        </w:rPr>
+      </w:pPr>
+    </w:p>
+    <w:p>
+      <w:pPr>
+        <w:bidi w:val="0"/>
+        <w:rPr>
+          <w:rFonts w:ascii="Arial" w:hAnsi="Arial" w:cs="Arial"/>
+        </w:rPr>
+      </w:pPr>
+    </w:p>
+    <w:p>
+      <w:pPr>
+        <w:bidi w:val="0"/>
+        <w:rPr>
+          <w:rFonts w:ascii="Arial" w:hAnsi="Arial" w:cs="Arial"/>
+        </w:rPr>
+      </w:pPr>
+    </w:p>
+    <w:p>
+      <w:pPr>
+        <w:bidi w:val="0"/>
+        <w:rPr>
+          <w:rFonts w:ascii="Arial" w:hAnsi="Arial" w:cs="Arial"/>
+        </w:rPr>
+      </w:pPr>
+    </w:p>
+    <w:p>
+      <w:pPr>
+        <w:bidi w:val="0"/>
+        <w:rPr>
+          <w:rFonts w:ascii="Arial" w:hAnsi="Arial" w:cs="Arial"/>
+        </w:rPr>
+      </w:pPr>
+    </w:p>
+    <w:p>
+      <w:pPr>
+        <w:bidi w:val="0"/>
+        <w:rPr>
+          <w:rFonts w:ascii="Arial" w:hAnsi="Arial" w:cs="Arial"/>
+        </w:rPr>
+      </w:pPr>
+    </w:p>
+    <w:p>
+      <w:pPr>
+        <w:bidi w:val="0"/>
+        <w:rPr>
+          <w:rFonts w:ascii="Arial" w:hAnsi="Arial" w:cs="Arial"/>
+        </w:rPr>
+      </w:pPr>
+    </w:p>
+    <w:p>
+      <w:pPr>
+        <w:bidi w:val="0"/>
+        <w:rPr>
+          <w:rFonts w:ascii="Arial" w:hAnsi="Arial" w:cs="Arial"/>
+        </w:rPr>
+      </w:pPr>
+    </w:p>
+    <w:p>
+      <w:pPr>
+        <w:bidi w:val="0"/>
+        <w:rPr>
+          <w:rFonts w:ascii="Arial" w:hAnsi="Arial" w:cs="Arial"/>
+        </w:rPr>
+      </w:pPr>
+    </w:p>
+    <w:p>
+      <w:pPr>
+        <w:bidi w:val="0"/>
+        <w:rPr>
+          <w:rFonts w:ascii="Arial" w:hAnsi="Arial" w:cs="Arial"/>
+        </w:rPr>
+      </w:pPr>
+    </w:p>
+    <w:p>
+      <w:pPr>
+        <w:bidi w:val="0"/>
+        <w:rPr>
+          <w:rFonts w:ascii="Arial" w:hAnsi="Arial" w:cs="Arial"/>
+        </w:rPr>
+      </w:pPr>
+      <w:bookmarkStart w:id="12" w:name="_GoBack"/>
+      <w:bookmarkEnd w:id="12"/>
+    </w:p>
+    <w:p>
+      <w:pPr>
         <w:pStyle w:val="Heading2"/>
         <w:bidi w:val="0"/>
       </w:pPr>
       <w:bookmarkStart w:id="13" w:name="_Toc503955013"/>
       <w:r>
+        <w:lastRenderedPageBreak/>
         <w:t>GPIO and Analog Pin Assignments</w:t>
       </w:r>
       <w:bookmarkEnd w:id="13"/>
@@ -6495,16 +6676,13 @@
     </w:p>
     <w:p>
       <w:pPr>
-        <w:bidi w:val="0"/>
-        <w:rPr>
-          <w:rFonts w:ascii="Arial" w:hAnsi="Arial" w:cs="Arial"/>
-        </w:rPr>
-      </w:pPr>
-    </w:p>
-    <w:p>
-      <w:pPr>
         <w:pStyle w:val="Heading1"/>
-        <w:bidi w:val="0"/>
+        <w:numPr>
+          <w:ilvl w:val="0"/>
+          <w:numId w:val="0"/>
+        </w:numPr>
+        <w:bidi w:val="0"/>
+        <w:ind w:left="702"/>
         <w:rPr>
           <w:sz w:val="28"/>
           <w:szCs w:val="28"/>
@@ -6513,12 +6691,201 @@
       <w:bookmarkStart w:id="14" w:name="_Appendix_A_–"/>
       <w:bookmarkStart w:id="15" w:name="_Toc503955014"/>
       <w:bookmarkEnd w:id="14"/>
-      <w:r>
+    </w:p>
+    <w:p>
+      <w:pPr>
+        <w:pStyle w:val="Heading1"/>
+        <w:numPr>
+          <w:ilvl w:val="0"/>
+          <w:numId w:val="0"/>
+        </w:numPr>
+        <w:bidi w:val="0"/>
+        <w:ind w:left="702"/>
         <w:rPr>
           <w:sz w:val="28"/>
           <w:szCs w:val="28"/>
         </w:rPr>
-        <w:lastRenderedPageBreak/>
+      </w:pPr>
+    </w:p>
+    <w:p>
+      <w:pPr>
+        <w:pStyle w:val="Heading1"/>
+        <w:numPr>
+          <w:ilvl w:val="0"/>
+          <w:numId w:val="0"/>
+        </w:numPr>
+        <w:bidi w:val="0"/>
+        <w:ind w:left="702"/>
+        <w:rPr>
+          <w:sz w:val="28"/>
+          <w:szCs w:val="28"/>
+        </w:rPr>
+      </w:pPr>
+    </w:p>
+    <w:p>
+      <w:pPr>
+        <w:pStyle w:val="Heading1"/>
+        <w:numPr>
+          <w:ilvl w:val="0"/>
+          <w:numId w:val="0"/>
+        </w:numPr>
+        <w:bidi w:val="0"/>
+        <w:ind w:left="702"/>
+        <w:rPr>
+          <w:sz w:val="28"/>
+          <w:szCs w:val="28"/>
+        </w:rPr>
+      </w:pPr>
+    </w:p>
+    <w:p>
+      <w:pPr>
+        <w:pStyle w:val="Heading1"/>
+        <w:numPr>
+          <w:ilvl w:val="0"/>
+          <w:numId w:val="0"/>
+        </w:numPr>
+        <w:bidi w:val="0"/>
+        <w:ind w:left="702"/>
+        <w:rPr>
+          <w:sz w:val="28"/>
+          <w:szCs w:val="28"/>
+        </w:rPr>
+      </w:pPr>
+    </w:p>
+    <w:p>
+      <w:pPr>
+        <w:bidi w:val="0"/>
+      </w:pPr>
+    </w:p>
+    <w:p>
+      <w:pPr>
+        <w:bidi w:val="0"/>
+      </w:pPr>
+    </w:p>
+    <w:p>
+      <w:pPr>
+        <w:bidi w:val="0"/>
+      </w:pPr>
+    </w:p>
+    <w:p>
+      <w:pPr>
+        <w:bidi w:val="0"/>
+      </w:pPr>
+    </w:p>
+    <w:p>
+      <w:pPr>
+        <w:bidi w:val="0"/>
+      </w:pPr>
+    </w:p>
+    <w:p>
+      <w:pPr>
+        <w:bidi w:val="0"/>
+      </w:pPr>
+    </w:p>
+    <w:p>
+      <w:pPr>
+        <w:bidi w:val="0"/>
+      </w:pPr>
+    </w:p>
+    <w:p>
+      <w:pPr>
+        <w:bidi w:val="0"/>
+      </w:pPr>
+    </w:p>
+    <w:p>
+      <w:pPr>
+        <w:bidi w:val="0"/>
+      </w:pPr>
+    </w:p>
+    <w:p>
+      <w:pPr>
+        <w:bidi w:val="0"/>
+      </w:pPr>
+    </w:p>
+    <w:p>
+      <w:pPr>
+        <w:bidi w:val="0"/>
+      </w:pPr>
+    </w:p>
+    <w:p>
+      <w:pPr>
+        <w:bidi w:val="0"/>
+      </w:pPr>
+    </w:p>
+    <w:p>
+      <w:pPr>
+        <w:bidi w:val="0"/>
+      </w:pPr>
+    </w:p>
+    <w:p>
+      <w:pPr>
+        <w:bidi w:val="0"/>
+      </w:pPr>
+    </w:p>
+    <w:p>
+      <w:pPr>
+        <w:bidi w:val="0"/>
+      </w:pPr>
+    </w:p>
+    <w:p>
+      <w:pPr>
+        <w:bidi w:val="0"/>
+      </w:pPr>
+    </w:p>
+    <w:p>
+      <w:pPr>
+        <w:bidi w:val="0"/>
+      </w:pPr>
+    </w:p>
+    <w:p>
+      <w:pPr>
+        <w:bidi w:val="0"/>
+      </w:pPr>
+    </w:p>
+    <w:p>
+      <w:pPr>
+        <w:bidi w:val="0"/>
+      </w:pPr>
+    </w:p>
+    <w:p>
+      <w:pPr>
+        <w:bidi w:val="0"/>
+      </w:pPr>
+    </w:p>
+    <w:p>
+      <w:pPr>
+        <w:bidi w:val="0"/>
+      </w:pPr>
+    </w:p>
+    <w:p>
+      <w:pPr>
+        <w:bidi w:val="0"/>
+      </w:pPr>
+    </w:p>
+    <w:p>
+      <w:pPr>
+        <w:bidi w:val="0"/>
+      </w:pPr>
+    </w:p>
+    <w:p>
+      <w:pPr>
+        <w:bidi w:val="0"/>
+      </w:pPr>
+    </w:p>
+    <w:p>
+      <w:pPr>
+        <w:pStyle w:val="Heading1"/>
+        <w:bidi w:val="0"/>
+        <w:rPr>
+          <w:sz w:val="28"/>
+          <w:szCs w:val="28"/>
+        </w:rPr>
+      </w:pPr>
+      <w:r>
+        <w:rPr>
+          <w:sz w:val="28"/>
+          <w:szCs w:val="28"/>
+        </w:rPr>
         <w:t>Appendix A – How to set the registers values of sensitizer ADF-4351</w:t>
       </w:r>
       <w:bookmarkEnd w:id="15"/>
@@ -7325,6 +7692,7 @@
           <w:sz w:val="20"/>
           <w:szCs w:val="20"/>
         </w:rPr>
+        <w:lastRenderedPageBreak/>
         <w:t xml:space="preserve">Loop Closed </w:t>
       </w:r>
       <w:r>
@@ -7626,7 +7994,7 @@
         <w:rFonts w:ascii="Arial" w:hAnsi="Arial" w:cs="Arial"/>
         <w:noProof/>
       </w:rPr>
-      <w:t>9</w:t>
+      <w:t>8</w:t>
     </w:r>
     <w:r>
       <w:rPr>
@@ -7669,7 +8037,7 @@
         <w:rFonts w:ascii="Arial" w:hAnsi="Arial" w:cs="Arial"/>
         <w:noProof/>
       </w:rPr>
-      <w:t>9</w:t>
+      <w:t>11</w:t>
     </w:r>
     <w:r>
       <w:rPr>
@@ -7814,7 +8182,7 @@
         </mc:Choice>
         <mc:Fallback>
           <w:pict>
-            <v:line w14:anchorId="17C765B1" id="Line 3" o:spid="_x0000_s1026" style="position:absolute;left:0;text-align:left;z-index:251657728;visibility:visible;mso-wrap-style:square;mso-width-percent:0;mso-height-percent:0;mso-wrap-distance-left:9pt;mso-wrap-distance-top:0;mso-wrap-distance-right:9pt;mso-wrap-distance-bottom:0;mso-position-horizontal:absolute;mso-position-horizontal-relative:page;mso-position-vertical:absolute;mso-position-vertical-relative:text;mso-width-percent:0;mso-height-percent:0;mso-width-relative:page;mso-height-relative:page" from=".05pt,.95pt" to="612.05pt,.95pt" o:gfxdata="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">
+            <v:line w14:anchorId="265387F5" id="Line 3" o:spid="_x0000_s1026" style="position:absolute;left:0;text-align:left;z-index:251657728;visibility:visible;mso-wrap-style:square;mso-width-percent:0;mso-height-percent:0;mso-wrap-distance-left:9pt;mso-wrap-distance-top:0;mso-wrap-distance-right:9pt;mso-wrap-distance-bottom:0;mso-position-horizontal:absolute;mso-position-horizontal-relative:page;mso-position-vertical:absolute;mso-position-vertical-relative:text;mso-width-percent:0;mso-height-percent:0;mso-width-relative:page;mso-height-relative:page" from=".05pt,.95pt" to="612.05pt,.95pt" o:gfxdata="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">
               <w10:wrap anchorx="page"/>
             </v:line>
           </w:pict>
@@ -8184,7 +8552,7 @@
         <v:shape id="_x0000_i1025" type="#_x0000_t75" style="width:63.75pt;height:66.75pt" o:ole="" fillcolor="window">
           <v:imagedata r:id="rId1" o:title=""/>
         </v:shape>
-        <o:OLEObject Type="Embed" ProgID="Word.Picture.8" ShapeID="_x0000_i1025" DrawAspect="Content" ObjectID="_1577697053" r:id="rId2"/>
+        <o:OLEObject Type="Embed" ProgID="Word.Picture.8" ShapeID="_x0000_i1025" DrawAspect="Content" ObjectID="_1578392673" r:id="rId2"/>
       </w:object>
     </w:r>
   </w:p>
@@ -8264,7 +8632,7 @@
         </mc:Choice>
         <mc:Fallback>
           <w:pict>
-            <v:line w14:anchorId="0C07BECA" id="Line 1" o:spid="_x0000_s1026" style="position:absolute;left:0;text-align:left;flip:x;z-index:251656704;visibility:visible;mso-wrap-style:square;mso-width-percent:0;mso-height-percent:0;mso-wrap-distance-left:9pt;mso-wrap-distance-top:0;mso-wrap-distance-right:9pt;mso-wrap-distance-bottom:0;mso-position-horizontal:absolute;mso-position-horizontal-relative:page;mso-position-vertical:absolute;mso-position-vertical-relative:text;mso-width-percent:0;mso-height-percent:0;mso-width-relative:page;mso-height-relative:page" from="64.8pt,53.25pt" to="7in,53.3pt" o:gfxdata="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" o:allowincell="f" strokeweight="1pt">
+            <v:line w14:anchorId="7532B0C0" id="Line 1" o:spid="_x0000_s1026" style="position:absolute;left:0;text-align:left;flip:x;z-index:251656704;visibility:visible;mso-wrap-style:square;mso-width-percent:0;mso-height-percent:0;mso-wrap-distance-left:9pt;mso-wrap-distance-top:0;mso-wrap-distance-right:9pt;mso-wrap-distance-bottom:0;mso-position-horizontal:absolute;mso-position-horizontal-relative:page;mso-position-vertical:absolute;mso-position-vertical-relative:text;mso-width-percent:0;mso-height-percent:0;mso-width-relative:page;mso-height-relative:page" from="64.8pt,53.25pt" to="7in,53.3pt" o:gfxdata="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" o:allowincell="f" strokeweight="1pt">
               <v:stroke startarrowwidth="narrow" startarrowlength="short" endarrowwidth="narrow" endarrowlength="short"/>
               <w10:wrap anchorx="page"/>
             </v:line>
@@ -12484,21 +12852,6 @@
 </file>
 
 <file path=customXml/item1.xml><?xml version="1.0" encoding="utf-8"?>
-<p:properties xmlns:p="http://schemas.microsoft.com/office/2006/metadata/properties" xmlns:xsi="http://www.w3.org/2001/XMLSchema-instance" xmlns:pc="http://schemas.microsoft.com/office/infopath/2007/PartnerControls">
-  <documentManagement/>
-</p:properties>
-</file>
-
-<file path=customXml/item2.xml><?xml version="1.0" encoding="utf-8"?>
-<?mso-contentType ?>
-<FormTemplates xmlns="http://schemas.microsoft.com/sharepoint/v3/contenttype/forms">
-  <Display>DocumentLibraryForm</Display>
-  <Edit>DocumentLibraryForm</Edit>
-  <New>DocumentLibraryForm</New>
-</FormTemplates>
-</file>
-
-<file path=customXml/item3.xml><?xml version="1.0" encoding="utf-8"?>
 <ct:contentTypeSchema xmlns:ct="http://schemas.microsoft.com/office/2006/metadata/contentType" xmlns:ma="http://schemas.microsoft.com/office/2006/metadata/properties/metaAttributes" ct:_="" ma:_="" ma:contentTypeName="Document" ma:contentTypeID="0x0101004EBE68FC4175994BAE3D28BD72094A56" ma:contentTypeVersion="0" ma:contentTypeDescription="Create a new document." ma:contentTypeScope="" ma:versionID="04e1e15bbc452589497cc3644ebf9a33">
   <xsd:schema xmlns:xsd="http://www.w3.org/2001/XMLSchema" xmlns:xs="http://www.w3.org/2001/XMLSchema" xmlns:p="http://schemas.microsoft.com/office/2006/metadata/properties" targetNamespace="http://schemas.microsoft.com/office/2006/metadata/properties" ma:root="true" ma:fieldsID="c64490b4aec6201516c3a874156f37b2">
     <xsd:element name="properties">
@@ -12612,28 +12965,26 @@
 </ct:contentTypeSchema>
 </file>
 
+<file path=customXml/item2.xml><?xml version="1.0" encoding="utf-8"?>
+<?mso-contentType ?>
+<FormTemplates xmlns="http://schemas.microsoft.com/sharepoint/v3/contenttype/forms">
+  <Display>DocumentLibraryForm</Display>
+  <Edit>DocumentLibraryForm</Edit>
+  <New>DocumentLibraryForm</New>
+</FormTemplates>
+</file>
+
+<file path=customXml/item3.xml><?xml version="1.0" encoding="utf-8"?>
+<p:properties xmlns:p="http://schemas.microsoft.com/office/2006/metadata/properties" xmlns:xsi="http://www.w3.org/2001/XMLSchema-instance" xmlns:pc="http://schemas.microsoft.com/office/infopath/2007/PartnerControls">
+  <documentManagement/>
+</p:properties>
+</file>
+
 <file path=customXml/item4.xml><?xml version="1.0" encoding="utf-8"?>
 <b:Sources xmlns:b="http://schemas.openxmlformats.org/officeDocument/2006/bibliography" xmlns="http://schemas.openxmlformats.org/officeDocument/2006/bibliography" SelectedStyle="\APA.XSL" StyleName="APA"/>
 </file>
 
 <file path=customXml/itemProps1.xml><?xml version="1.0" encoding="utf-8"?>
-<ds:datastoreItem xmlns:ds="http://schemas.openxmlformats.org/officeDocument/2006/customXml" ds:itemID="{EF4D868D-C3C8-44C7-AC42-9BAB2E581B66}">
-  <ds:schemaRefs>
-    <ds:schemaRef ds:uri="http://schemas.microsoft.com/office/2006/metadata/properties"/>
-    <ds:schemaRef ds:uri="http://schemas.microsoft.com/office/infopath/2007/PartnerControls"/>
-  </ds:schemaRefs>
-</ds:datastoreItem>
-</file>
-
-<file path=customXml/itemProps2.xml><?xml version="1.0" encoding="utf-8"?>
-<ds:datastoreItem xmlns:ds="http://schemas.openxmlformats.org/officeDocument/2006/customXml" ds:itemID="{BC063370-5D6B-4661-B6E2-7EB5A745F910}">
-  <ds:schemaRefs>
-    <ds:schemaRef ds:uri="http://schemas.microsoft.com/sharepoint/v3/contenttype/forms"/>
-  </ds:schemaRefs>
-</ds:datastoreItem>
-</file>
-
-<file path=customXml/itemProps3.xml><?xml version="1.0" encoding="utf-8"?>
 <ds:datastoreItem xmlns:ds="http://schemas.openxmlformats.org/officeDocument/2006/customXml" ds:itemID="{3DC4005A-0B2D-4B16-BF4B-9377053EB817}">
   <ds:schemaRefs>
     <ds:schemaRef ds:uri="http://schemas.microsoft.com/office/2006/metadata/contentType"/>
@@ -12649,8 +13000,25 @@
 </ds:datastoreItem>
 </file>
 
+<file path=customXml/itemProps2.xml><?xml version="1.0" encoding="utf-8"?>
+<ds:datastoreItem xmlns:ds="http://schemas.openxmlformats.org/officeDocument/2006/customXml" ds:itemID="{BC063370-5D6B-4661-B6E2-7EB5A745F910}">
+  <ds:schemaRefs>
+    <ds:schemaRef ds:uri="http://schemas.microsoft.com/sharepoint/v3/contenttype/forms"/>
+  </ds:schemaRefs>
+</ds:datastoreItem>
+</file>
+
+<file path=customXml/itemProps3.xml><?xml version="1.0" encoding="utf-8"?>
+<ds:datastoreItem xmlns:ds="http://schemas.openxmlformats.org/officeDocument/2006/customXml" ds:itemID="{EF4D868D-C3C8-44C7-AC42-9BAB2E581B66}">
+  <ds:schemaRefs>
+    <ds:schemaRef ds:uri="http://schemas.microsoft.com/office/2006/metadata/properties"/>
+    <ds:schemaRef ds:uri="http://schemas.microsoft.com/office/infopath/2007/PartnerControls"/>
+  </ds:schemaRefs>
+</ds:datastoreItem>
+</file>
+
 <file path=customXml/itemProps4.xml><?xml version="1.0" encoding="utf-8"?>
-<ds:datastoreItem xmlns:ds="http://schemas.openxmlformats.org/officeDocument/2006/customXml" ds:itemID="{2EF05FF7-F615-4F33-85F3-EA3EE24CD3FD}">
+<ds:datastoreItem xmlns:ds="http://schemas.openxmlformats.org/officeDocument/2006/customXml" ds:itemID="{924494A3-5B2D-4327-8007-A15812F963DA}">
   <ds:schemaRefs>
     <ds:schemaRef ds:uri="http://schemas.openxmlformats.org/officeDocument/2006/bibliography"/>
   </ds:schemaRefs>

</xml_diff>